<commit_message>
feat: create proper invoice templates with all placeholders
Template Creation:
- Created mgo_nom_template.docx with all X1_ and X2_ placeholders
- Created ifo_nom_template.docx for IFO-only invoices
- Created mgo_ifo_nom_template.docx for Both products
- Backed up old templates as _OLD.docx

Template Structure:
- ADOC Tax Invoice header
- Invoice details table (date, reference, to, currency, BDN)
- Vessel details table (name, IMO, flag, supply dates)
- Products table (MGO and IFO rows with quantities, prices, totals)
- Bank details table (company, bank, SWIFT, IBAN, account)
- Payment terms and deadline
- All placeholders ready for replacement

Placeholders (24 total):
- Invoice: X1_DATE, X1_RN, X1_CN, X1_COADR, X1_UC, X1_UXER, X1_BDN
- Vessel: X1_VSLN, X1_IMO, X1_VSLF, X1_VSLSD
- MGO: X1_MQ, X1_MP, X1_MGOT
- IFO: X1_IQ, X1_IP, X1_IFOT
- Totals: X1_TOTAL, X1_SBTTL, X1_PYMTD
- Bank: X2_BANK, X2_SWIFT, X2_ULIBAN, X2_ULAN

Now invoice generation will produce properly formatted documents!
</commit_message>
<xml_diff>
--- a/api/mgo_nom_template.docx
+++ b/api/mgo_nom_template.docx
@@ -4,22 +4,845 @@
   <w:body>
     <w:p>
       <w:pPr>
-        <w:pStyle w:val="Heading1"/>
+        <w:jc w:val="left"/>
       </w:pPr>
       <w:r>
-        <w:t>Bunkering nomination (MGO)</w:t>
+        <w:rPr>
+          <w:b/>
+        </w:rPr>
+        <w:t>ADOC</w:t>
+        <w:br/>
+      </w:r>
+      <w:r>
+        <w:rPr>
+          <w:sz w:val="32"/>
+        </w:rPr>
+        <w:t>Tax Invoice</w:t>
+      </w:r>
+    </w:p>
+    <w:p>
+      <w:pPr>
+        <w:jc w:val="right"/>
+      </w:pPr>
+      <w:r>
+        <w:rPr>
+          <w:sz w:val="18"/>
+        </w:rPr>
+        <w:t>C.R.NO.: 999999-1</w:t>
+      </w:r>
+    </w:p>
+    <w:p>
+      <w:pPr>
+        <w:jc w:val="right"/>
+      </w:pPr>
+      <w:r>
+        <w:rPr>
+          <w:sz w:val="18"/>
+        </w:rPr>
+        <w:t>VAT Registration number: 220023999900002</w:t>
+      </w:r>
+    </w:p>
+    <w:p/>
+    <w:tbl>
+      <w:tblPr>
+        <w:tblStyle w:val="LightList-Accent1"/>
+        <w:tblW w:type="auto" w:w="0"/>
+        <w:tblLook w:firstColumn="1" w:firstRow="1" w:lastColumn="0" w:lastRow="0" w:noHBand="0" w:noVBand="1" w:val="04A0"/>
+      </w:tblPr>
+      <w:tblGrid>
+        <w:gridCol w:w="4320"/>
+        <w:gridCol w:w="4320"/>
+      </w:tblGrid>
+      <w:tr>
+        <w:tc>
+          <w:tcPr>
+            <w:tcW w:type="dxa" w:w="4320"/>
+          </w:tcPr>
+          <w:p>
+            <w:r>
+              <w:t>Invoice date:</w:t>
+            </w:r>
+          </w:p>
+        </w:tc>
+        <w:tc>
+          <w:tcPr>
+            <w:tcW w:type="dxa" w:w="4320"/>
+            <w:shd w:fill="C5D9F1"/>
+          </w:tcPr>
+          <w:p>
+            <w:r>
+              <w:t>X1_DATE</w:t>
+            </w:r>
+          </w:p>
+        </w:tc>
+      </w:tr>
+      <w:tr>
+        <w:tc>
+          <w:tcPr>
+            <w:tcW w:type="dxa" w:w="4320"/>
+          </w:tcPr>
+          <w:p>
+            <w:r>
+              <w:t>Invoice reference number:</w:t>
+            </w:r>
+          </w:p>
+        </w:tc>
+        <w:tc>
+          <w:tcPr>
+            <w:tcW w:type="dxa" w:w="4320"/>
+            <w:shd w:fill="C5D9F1"/>
+          </w:tcPr>
+          <w:p>
+            <w:r>
+              <w:t>X1_RN</w:t>
+            </w:r>
+          </w:p>
+        </w:tc>
+      </w:tr>
+      <w:tr>
+        <w:tc>
+          <w:tcPr>
+            <w:tcW w:type="dxa" w:w="4320"/>
+          </w:tcPr>
+          <w:p>
+            <w:r>
+              <w:t>Invoice to:</w:t>
+            </w:r>
+          </w:p>
+        </w:tc>
+        <w:tc>
+          <w:tcPr>
+            <w:tcW w:type="dxa" w:w="4320"/>
+            <w:shd w:fill="C5D9F1"/>
+          </w:tcPr>
+          <w:p>
+            <w:r>
+              <w:t>X1_CN</w:t>
+              <w:br/>
+              <w:t>X1_COADR</w:t>
+            </w:r>
+          </w:p>
+        </w:tc>
+      </w:tr>
+      <w:tr>
+        <w:tc>
+          <w:tcPr>
+            <w:tcW w:type="dxa" w:w="4320"/>
+          </w:tcPr>
+          <w:p>
+            <w:r>
+              <w:t>Invoice underlying currency:</w:t>
+            </w:r>
+          </w:p>
+        </w:tc>
+        <w:tc>
+          <w:tcPr>
+            <w:tcW w:type="dxa" w:w="4320"/>
+            <w:shd w:fill="C5D9F1"/>
+          </w:tcPr>
+          <w:p>
+            <w:r>
+              <w:t>Underlying currency: X1_UC  Underlying currency exchange rate USD/X1_UC: 1-X1_UXER</w:t>
+            </w:r>
+          </w:p>
+        </w:tc>
+      </w:tr>
+      <w:tr>
+        <w:tc>
+          <w:tcPr>
+            <w:tcW w:type="dxa" w:w="4320"/>
+          </w:tcPr>
+          <w:p>
+            <w:r>
+              <w:t>Invoice corresponding BDN:</w:t>
+            </w:r>
+          </w:p>
+        </w:tc>
+        <w:tc>
+          <w:tcPr>
+            <w:tcW w:type="dxa" w:w="4320"/>
+            <w:shd w:fill="C5D9F1"/>
+          </w:tcPr>
+          <w:p>
+            <w:r>
+              <w:t>X1_BDN</w:t>
+            </w:r>
+          </w:p>
+        </w:tc>
+      </w:tr>
+    </w:tbl>
+    <w:p/>
+    <w:tbl>
+      <w:tblPr>
+        <w:tblStyle w:val="LightList-Accent1"/>
+        <w:tblW w:type="auto" w:w="0"/>
+        <w:tblLook w:firstColumn="1" w:firstRow="1" w:lastColumn="0" w:lastRow="0" w:noHBand="0" w:noVBand="1" w:val="04A0"/>
+      </w:tblPr>
+      <w:tblGrid>
+        <w:gridCol w:w="2160"/>
+        <w:gridCol w:w="2160"/>
+        <w:gridCol w:w="2160"/>
+        <w:gridCol w:w="2160"/>
+      </w:tblGrid>
+      <w:tr>
+        <w:tc>
+          <w:tcPr>
+            <w:tcW w:type="dxa" w:w="2160"/>
+            <w:shd w:fill="C5D9F1"/>
+          </w:tcPr>
+          <w:p>
+            <w:r>
+              <w:t>Vessel name</w:t>
+            </w:r>
+          </w:p>
+        </w:tc>
+        <w:tc>
+          <w:tcPr>
+            <w:tcW w:type="dxa" w:w="2160"/>
+            <w:shd w:fill="C5D9F1"/>
+          </w:tcPr>
+          <w:p>
+            <w:r>
+              <w:t>Vessel IMO</w:t>
+            </w:r>
+          </w:p>
+        </w:tc>
+        <w:tc>
+          <w:tcPr>
+            <w:tcW w:type="dxa" w:w="2160"/>
+            <w:shd w:fill="C5D9F1"/>
+          </w:tcPr>
+          <w:p>
+            <w:r>
+              <w:t>Vessel flag</w:t>
+            </w:r>
+          </w:p>
+        </w:tc>
+        <w:tc>
+          <w:tcPr>
+            <w:tcW w:type="dxa" w:w="2160"/>
+            <w:shd w:fill="C5D9F1"/>
+          </w:tcPr>
+          <w:p>
+            <w:r>
+              <w:t>Supply dates</w:t>
+            </w:r>
+          </w:p>
+        </w:tc>
+      </w:tr>
+      <w:tr>
+        <w:tc>
+          <w:tcPr>
+            <w:tcW w:type="dxa" w:w="2160"/>
+          </w:tcPr>
+          <w:p>
+            <w:r>
+              <w:t>X1_VSLN</w:t>
+            </w:r>
+          </w:p>
+        </w:tc>
+        <w:tc>
+          <w:tcPr>
+            <w:tcW w:type="dxa" w:w="2160"/>
+          </w:tcPr>
+          <w:p>
+            <w:r>
+              <w:t>X1_IMO</w:t>
+            </w:r>
+          </w:p>
+        </w:tc>
+        <w:tc>
+          <w:tcPr>
+            <w:tcW w:type="dxa" w:w="2160"/>
+          </w:tcPr>
+          <w:p>
+            <w:r>
+              <w:t>X1_VSLF</w:t>
+            </w:r>
+          </w:p>
+        </w:tc>
+        <w:tc>
+          <w:tcPr>
+            <w:tcW w:type="dxa" w:w="2160"/>
+          </w:tcPr>
+          <w:p>
+            <w:r>
+              <w:t>X1_VSLSD</w:t>
+            </w:r>
+          </w:p>
+        </w:tc>
+      </w:tr>
+    </w:tbl>
+    <w:p/>
+    <w:tbl>
+      <w:tblPr>
+        <w:tblStyle w:val="LightList-Accent1"/>
+        <w:tblW w:type="auto" w:w="0"/>
+        <w:tblLook w:firstColumn="1" w:firstRow="1" w:lastColumn="0" w:lastRow="0" w:noHBand="0" w:noVBand="1" w:val="04A0"/>
+      </w:tblPr>
+      <w:tblGrid>
+        <w:gridCol w:w="1440"/>
+        <w:gridCol w:w="1440"/>
+        <w:gridCol w:w="1440"/>
+        <w:gridCol w:w="1440"/>
+        <w:gridCol w:w="1440"/>
+        <w:gridCol w:w="1440"/>
+      </w:tblGrid>
+      <w:tr>
+        <w:tc>
+          <w:tcPr>
+            <w:tcW w:type="dxa" w:w="1440"/>
+            <w:shd w:fill="C5D9F1"/>
+          </w:tcPr>
+          <w:p>
+            <w:r>
+              <w:t>Item</w:t>
+            </w:r>
+          </w:p>
+        </w:tc>
+        <w:tc>
+          <w:tcPr>
+            <w:tcW w:type="dxa" w:w="1440"/>
+            <w:shd w:fill="C5D9F1"/>
+          </w:tcPr>
+          <w:p>
+            <w:r>
+              <w:t>Product</w:t>
+            </w:r>
+          </w:p>
+        </w:tc>
+        <w:tc>
+          <w:tcPr>
+            <w:tcW w:type="dxa" w:w="1440"/>
+            <w:shd w:fill="C5D9F1"/>
+          </w:tcPr>
+          <w:p>
+            <w:r>
+              <w:t>Quantity</w:t>
+            </w:r>
+          </w:p>
+        </w:tc>
+        <w:tc>
+          <w:tcPr>
+            <w:tcW w:type="dxa" w:w="1440"/>
+            <w:shd w:fill="C5D9F1"/>
+          </w:tcPr>
+          <w:p>
+            <w:r>
+              <w:t>Unit price (USD)</w:t>
+            </w:r>
+          </w:p>
+        </w:tc>
+        <w:tc>
+          <w:tcPr>
+            <w:tcW w:type="dxa" w:w="1440"/>
+            <w:shd w:fill="C5D9F1"/>
+          </w:tcPr>
+          <w:p>
+            <w:r>
+              <w:t>VAT</w:t>
+            </w:r>
+          </w:p>
+        </w:tc>
+        <w:tc>
+          <w:tcPr>
+            <w:tcW w:type="dxa" w:w="1440"/>
+            <w:shd w:fill="C5D9F1"/>
+          </w:tcPr>
+          <w:p>
+            <w:r>
+              <w:t>Amount (X1_UC)</w:t>
+            </w:r>
+          </w:p>
+        </w:tc>
+      </w:tr>
+      <w:tr>
+        <w:tc>
+          <w:tcPr>
+            <w:tcW w:type="dxa" w:w="1440"/>
+          </w:tcPr>
+          <w:p>
+            <w:r>
+              <w:t>1</w:t>
+            </w:r>
+          </w:p>
+        </w:tc>
+        <w:tc>
+          <w:tcPr>
+            <w:tcW w:type="dxa" w:w="1440"/>
+          </w:tcPr>
+          <w:p>
+            <w:r>
+              <w:t>LSMGO 0.1S</w:t>
+            </w:r>
+          </w:p>
+        </w:tc>
+        <w:tc>
+          <w:tcPr>
+            <w:tcW w:type="dxa" w:w="1440"/>
+          </w:tcPr>
+          <w:p>
+            <w:r>
+              <w:t>X1_MQ qt.</w:t>
+            </w:r>
+          </w:p>
+        </w:tc>
+        <w:tc>
+          <w:tcPr>
+            <w:tcW w:type="dxa" w:w="1440"/>
+          </w:tcPr>
+          <w:p>
+            <w:r>
+              <w:t>X1_MP USD / qt.</w:t>
+            </w:r>
+          </w:p>
+        </w:tc>
+        <w:tc>
+          <w:tcPr>
+            <w:tcW w:type="dxa" w:w="1440"/>
+          </w:tcPr>
+          <w:p>
+            <w:r>
+              <w:t>X1_UC 0.00</w:t>
+            </w:r>
+          </w:p>
+        </w:tc>
+        <w:tc>
+          <w:tcPr>
+            <w:tcW w:type="dxa" w:w="1440"/>
+          </w:tcPr>
+          <w:p>
+            <w:r>
+              <w:t>X1_UC X1_MGOT</w:t>
+            </w:r>
+          </w:p>
+        </w:tc>
+      </w:tr>
+      <w:tr>
+        <w:tc>
+          <w:tcPr>
+            <w:tcW w:type="dxa" w:w="1440"/>
+          </w:tcPr>
+          <w:p>
+            <w:r>
+              <w:t>2</w:t>
+            </w:r>
+          </w:p>
+        </w:tc>
+        <w:tc>
+          <w:tcPr>
+            <w:tcW w:type="dxa" w:w="1440"/>
+          </w:tcPr>
+          <w:p>
+            <w:r>
+              <w:t>FUEL OIL 380 CST</w:t>
+            </w:r>
+          </w:p>
+        </w:tc>
+        <w:tc>
+          <w:tcPr>
+            <w:tcW w:type="dxa" w:w="1440"/>
+          </w:tcPr>
+          <w:p>
+            <w:r>
+              <w:t>X1_IQ qt.</w:t>
+            </w:r>
+          </w:p>
+        </w:tc>
+        <w:tc>
+          <w:tcPr>
+            <w:tcW w:type="dxa" w:w="1440"/>
+          </w:tcPr>
+          <w:p>
+            <w:r>
+              <w:t>X1_IP USD / qt.</w:t>
+            </w:r>
+          </w:p>
+        </w:tc>
+        <w:tc>
+          <w:tcPr>
+            <w:tcW w:type="dxa" w:w="1440"/>
+          </w:tcPr>
+          <w:p>
+            <w:r>
+              <w:t>X1_UC 0.00</w:t>
+            </w:r>
+          </w:p>
+        </w:tc>
+        <w:tc>
+          <w:tcPr>
+            <w:tcW w:type="dxa" w:w="1440"/>
+          </w:tcPr>
+          <w:p>
+            <w:r>
+              <w:t>X1_UC X1_IFOT</w:t>
+            </w:r>
+          </w:p>
+        </w:tc>
+      </w:tr>
+      <w:tr>
+        <w:tc>
+          <w:tcPr>
+            <w:tcW w:type="dxa" w:w="1440"/>
+          </w:tcPr>
+          <w:p/>
+        </w:tc>
+        <w:tc>
+          <w:tcPr>
+            <w:tcW w:type="dxa" w:w="1440"/>
+          </w:tcPr>
+          <w:p/>
+        </w:tc>
+        <w:tc>
+          <w:tcPr>
+            <w:tcW w:type="dxa" w:w="1440"/>
+          </w:tcPr>
+          <w:p/>
+        </w:tc>
+        <w:tc>
+          <w:tcPr>
+            <w:tcW w:type="dxa" w:w="1440"/>
+          </w:tcPr>
+          <w:p/>
+        </w:tc>
+        <w:tc>
+          <w:tcPr>
+            <w:tcW w:type="dxa" w:w="1440"/>
+          </w:tcPr>
+          <w:p>
+            <w:r>
+              <w:t>SUBTOTAL</w:t>
+            </w:r>
+          </w:p>
+        </w:tc>
+        <w:tc>
+          <w:tcPr>
+            <w:tcW w:type="dxa" w:w="1440"/>
+          </w:tcPr>
+          <w:p>
+            <w:r>
+              <w:t>X1_UC X1_SBTTL</w:t>
+            </w:r>
+          </w:p>
+        </w:tc>
+      </w:tr>
+      <w:tr>
+        <w:tc>
+          <w:tcPr>
+            <w:tcW w:type="dxa" w:w="1440"/>
+          </w:tcPr>
+          <w:p/>
+        </w:tc>
+        <w:tc>
+          <w:tcPr>
+            <w:tcW w:type="dxa" w:w="1440"/>
+          </w:tcPr>
+          <w:p/>
+        </w:tc>
+        <w:tc>
+          <w:tcPr>
+            <w:tcW w:type="dxa" w:w="1440"/>
+          </w:tcPr>
+          <w:p/>
+        </w:tc>
+        <w:tc>
+          <w:tcPr>
+            <w:tcW w:type="dxa" w:w="1440"/>
+          </w:tcPr>
+          <w:p/>
+        </w:tc>
+        <w:tc>
+          <w:tcPr>
+            <w:tcW w:type="dxa" w:w="1440"/>
+          </w:tcPr>
+          <w:p>
+            <w:r>
+              <w:t>DISCOUNTS &amp; SUBSIDIES</w:t>
+            </w:r>
+          </w:p>
+        </w:tc>
+        <w:tc>
+          <w:tcPr>
+            <w:tcW w:type="dxa" w:w="1440"/>
+          </w:tcPr>
+          <w:p>
+            <w:r>
+              <w:t>X1_UC 0.00</w:t>
+            </w:r>
+          </w:p>
+        </w:tc>
+      </w:tr>
+      <w:tr>
+        <w:tc>
+          <w:tcPr>
+            <w:tcW w:type="dxa" w:w="1440"/>
+          </w:tcPr>
+          <w:p/>
+        </w:tc>
+        <w:tc>
+          <w:tcPr>
+            <w:tcW w:type="dxa" w:w="1440"/>
+          </w:tcPr>
+          <w:p/>
+        </w:tc>
+        <w:tc>
+          <w:tcPr>
+            <w:tcW w:type="dxa" w:w="1440"/>
+          </w:tcPr>
+          <w:p/>
+        </w:tc>
+        <w:tc>
+          <w:tcPr>
+            <w:tcW w:type="dxa" w:w="1440"/>
+          </w:tcPr>
+          <w:p/>
+        </w:tc>
+        <w:tc>
+          <w:tcPr>
+            <w:tcW w:type="dxa" w:w="1440"/>
+          </w:tcPr>
+          <w:p>
+            <w:r>
+              <w:t>TOTAL</w:t>
+            </w:r>
+          </w:p>
+        </w:tc>
+        <w:tc>
+          <w:tcPr>
+            <w:tcW w:type="dxa" w:w="1440"/>
+          </w:tcPr>
+          <w:p>
+            <w:r>
+              <w:t>X1_UC X1_TOTAL</w:t>
+            </w:r>
+          </w:p>
+        </w:tc>
+      </w:tr>
+      <w:tr>
+        <w:tc>
+          <w:tcPr>
+            <w:tcW w:type="dxa" w:w="1440"/>
+          </w:tcPr>
+          <w:p/>
+        </w:tc>
+        <w:tc>
+          <w:tcPr>
+            <w:tcW w:type="dxa" w:w="1440"/>
+          </w:tcPr>
+          <w:p/>
+        </w:tc>
+        <w:tc>
+          <w:tcPr>
+            <w:tcW w:type="dxa" w:w="1440"/>
+          </w:tcPr>
+          <w:p/>
+        </w:tc>
+        <w:tc>
+          <w:tcPr>
+            <w:tcW w:type="dxa" w:w="1440"/>
+          </w:tcPr>
+          <w:p/>
+        </w:tc>
+        <w:tc>
+          <w:tcPr>
+            <w:tcW w:type="dxa" w:w="1440"/>
+          </w:tcPr>
+          <w:p/>
+        </w:tc>
+        <w:tc>
+          <w:tcPr>
+            <w:tcW w:type="dxa" w:w="1440"/>
+          </w:tcPr>
+          <w:p/>
+        </w:tc>
+      </w:tr>
+    </w:tbl>
+    <w:p>
+      <w:r>
+        <w:t>Payment terms: 10 DDD</w:t>
       </w:r>
     </w:p>
     <w:p>
       <w:r>
-        <w:t>Vessel: Luqman Test (IMO 1234345)</w:t>
+        <w:t>VAT 0%: X1_UC 0.00</w:t>
       </w:r>
     </w:p>
     <w:p>
       <w:r>
-        <w:t>Date: 16.10.2025</w:t>
+        <w:t>Payment deadline: X1_PYMTD</w:t>
       </w:r>
     </w:p>
+    <w:p/>
+    <w:p>
+      <w:r>
+        <w:t>Beneficiary banking details:</w:t>
+      </w:r>
+    </w:p>
+    <w:tbl>
+      <w:tblPr>
+        <w:tblStyle w:val="LightGrid-Accent1"/>
+        <w:tblW w:type="auto" w:w="0"/>
+        <w:tblLook w:firstColumn="1" w:firstRow="1" w:lastColumn="0" w:lastRow="0" w:noHBand="0" w:noVBand="1" w:val="04A0"/>
+      </w:tblPr>
+      <w:tblGrid>
+        <w:gridCol w:w="4320"/>
+        <w:gridCol w:w="4320"/>
+      </w:tblGrid>
+      <w:tr>
+        <w:tc>
+          <w:tcPr>
+            <w:tcW w:type="dxa" w:w="4320"/>
+          </w:tcPr>
+          <w:p>
+            <w:r>
+              <w:t>Company name:</w:t>
+            </w:r>
+          </w:p>
+        </w:tc>
+        <w:tc>
+          <w:tcPr>
+            <w:tcW w:type="dxa" w:w="4320"/>
+          </w:tcPr>
+          <w:p>
+            <w:r>
+              <w:t>ADOC</w:t>
+            </w:r>
+          </w:p>
+        </w:tc>
+      </w:tr>
+      <w:tr>
+        <w:tc>
+          <w:tcPr>
+            <w:tcW w:type="dxa" w:w="4320"/>
+          </w:tcPr>
+          <w:p>
+            <w:r>
+              <w:t>Bank name:</w:t>
+            </w:r>
+          </w:p>
+        </w:tc>
+        <w:tc>
+          <w:tcPr>
+            <w:tcW w:type="dxa" w:w="4320"/>
+          </w:tcPr>
+          <w:p>
+            <w:r>
+              <w:t>X2_BANK</w:t>
+            </w:r>
+          </w:p>
+        </w:tc>
+      </w:tr>
+      <w:tr>
+        <w:tc>
+          <w:tcPr>
+            <w:tcW w:type="dxa" w:w="4320"/>
+          </w:tcPr>
+          <w:p>
+            <w:r>
+              <w:t>SWIFT code:</w:t>
+            </w:r>
+          </w:p>
+        </w:tc>
+        <w:tc>
+          <w:tcPr>
+            <w:tcW w:type="dxa" w:w="4320"/>
+          </w:tcPr>
+          <w:p>
+            <w:r>
+              <w:t>X2_SWIFT</w:t>
+            </w:r>
+          </w:p>
+        </w:tc>
+      </w:tr>
+      <w:tr>
+        <w:tc>
+          <w:tcPr>
+            <w:tcW w:type="dxa" w:w="4320"/>
+          </w:tcPr>
+          <w:p>
+            <w:r>
+              <w:t>X1_UC IBAN:</w:t>
+            </w:r>
+          </w:p>
+        </w:tc>
+        <w:tc>
+          <w:tcPr>
+            <w:tcW w:type="dxa" w:w="4320"/>
+          </w:tcPr>
+          <w:p>
+            <w:r>
+              <w:t>X2_ULIBAN</w:t>
+            </w:r>
+          </w:p>
+        </w:tc>
+      </w:tr>
+      <w:tr>
+        <w:tc>
+          <w:tcPr>
+            <w:tcW w:type="dxa" w:w="4320"/>
+          </w:tcPr>
+          <w:p>
+            <w:r>
+              <w:t>X1_UC account number:</w:t>
+            </w:r>
+          </w:p>
+        </w:tc>
+        <w:tc>
+          <w:tcPr>
+            <w:tcW w:type="dxa" w:w="4320"/>
+          </w:tcPr>
+          <w:p>
+            <w:r>
+              <w:t>X2_ULAN</w:t>
+            </w:r>
+          </w:p>
+        </w:tc>
+      </w:tr>
+      <w:tr>
+        <w:tc>
+          <w:tcPr>
+            <w:tcW w:type="dxa" w:w="4320"/>
+          </w:tcPr>
+          <w:p>
+            <w:r>
+              <w:t>Address:</w:t>
+            </w:r>
+          </w:p>
+        </w:tc>
+        <w:tc>
+          <w:tcPr>
+            <w:tcW w:type="dxa" w:w="4320"/>
+          </w:tcPr>
+          <w:p>
+            <w:r>
+              <w:t>Dubai, UAE</w:t>
+            </w:r>
+          </w:p>
+        </w:tc>
+      </w:tr>
+      <w:tr>
+        <w:tc>
+          <w:tcPr>
+            <w:tcW w:type="dxa" w:w="4320"/>
+          </w:tcPr>
+          <w:p>
+            <w:r>
+              <w:t>Contact details:</w:t>
+            </w:r>
+          </w:p>
+        </w:tc>
+        <w:tc>
+          <w:tcPr>
+            <w:tcW w:type="dxa" w:w="4320"/>
+          </w:tcPr>
+          <w:p>
+            <w:r>
+              <w:t>office@adoc.com</w:t>
+            </w:r>
+          </w:p>
+        </w:tc>
+      </w:tr>
+    </w:tbl>
     <w:sectPr>
       <w:pgSz w:w="12240" w:h="15840"/>
       <w:pgMar w:top="1440" w:right="1800" w:bottom="1440" w:left="1800" w:header="720" w:footer="720" w:gutter="0"/>

</xml_diff>